<commit_message>
new plot function and updates on manuscript
</commit_message>
<xml_diff>
--- a/manuscript/misc/ref.docx
+++ b/manuscript/misc/ref.docx
@@ -243,10 +243,7 @@
         <w:t>6</w:t>
       </w:r>
       <w:r>
-        <w:t xml:space="preserve"> </w:t>
-      </w:r>
-      <w:r>
-        <w:t>Afiliación, lugar.</w:t>
+        <w:t xml:space="preserve"> Afiliación, lugar.</w:t>
       </w:r>
     </w:p>
     <w:p>
@@ -419,10 +416,7 @@
         <w:t>Objective</w:t>
       </w:r>
       <w:r>
-        <w:t xml:space="preserve">: </w:t>
-      </w:r>
-      <w:r>
-        <w:t xml:space="preserve">[…]. </w:t>
+        <w:t xml:space="preserve">: […]. </w:t>
       </w:r>
       <w:r>
         <w:rPr>
@@ -1008,6 +1002,7 @@
       <w:r>
         <w:rPr>
           <w:rStyle w:val="ErrorTok"/>
+          <w:lang w:val="es-CL"/>
         </w:rPr>
         <w:t>!</w:t>
       </w:r>
@@ -1163,16 +1158,10 @@
     <w:p>
       <w:pPr>
         <w:pStyle w:val="Ttulo1"/>
-        <w:rPr>
-          <w:lang w:val="es-CL"/>
-        </w:rPr>
       </w:pPr>
       <w:bookmarkStart w:id="18" w:name="referencias"/>
       <w:bookmarkEnd w:id="17"/>
       <w:r>
-        <w:rPr>
-          <w:lang w:val="es-CL"/>
-        </w:rPr>
         <w:lastRenderedPageBreak/>
         <w:t>Referencias</w:t>
       </w:r>
@@ -1184,37 +1173,11 @@
       <w:bookmarkStart w:id="19" w:name="ref-rlanguage"/>
       <w:bookmarkStart w:id="20" w:name="refs"/>
       <w:r>
-        <w:rPr>
-          <w:lang w:val="es-CL"/>
-        </w:rPr>
         <w:t xml:space="preserve">1. </w:t>
       </w:r>
       <w:r>
-        <w:rPr>
-          <w:lang w:val="es-CL"/>
-        </w:rPr>
         <w:tab/>
-        <w:t xml:space="preserve">R Core </w:t>
-      </w:r>
-      <w:proofErr w:type="spellStart"/>
-      <w:r>
-        <w:rPr>
-          <w:lang w:val="es-CL"/>
-        </w:rPr>
-        <w:t>Tea</w:t>
-      </w:r>
-      <w:r>
-        <w:rPr>
-          <w:lang w:val="es-CL"/>
-        </w:rPr>
-        <w:t>m</w:t>
-      </w:r>
-      <w:proofErr w:type="spellEnd"/>
-      <w:r>
-        <w:rPr>
-          <w:lang w:val="es-CL"/>
-        </w:rPr>
-        <w:t xml:space="preserve">. </w:t>
+        <w:t xml:space="preserve">R Core Team. </w:t>
       </w:r>
       <w:r>
         <w:t xml:space="preserve">R: A language and environment for statistical computing [Internet]. Vienna, Austria: R Foundation for Statistical Computing; 2021. Available from: </w:t>
@@ -1234,7 +1197,6 @@
     <w:sectPr>
       <w:pgSz w:w="12240" w:h="15840"/>
       <w:pgMar w:top="1417" w:right="1701" w:bottom="1417" w:left="1701" w:header="720" w:footer="720" w:gutter="0"/>
-      <w:lnNumType w:countBy="1" w:restart="continuous"/>
       <w:cols w:space="720"/>
       <w:docGrid w:linePitch="326"/>
     </w:sectPr>

</xml_diff>